<commit_message>
Independización de la generación del pdf. orden de capitulos fijado. indice y numeración ajustada. cambios en tablas para pdf
</commit_message>
<xml_diff>
--- a/incluir/Portada oficial Salzburg 2017.docx
+++ b/incluir/Portada oficial Salzburg 2017.docx
@@ -524,7 +524,6 @@
             <w:calcOnExit w:val="0"/>
             <w:textInput>
               <w:default w:val="Inequidades socioeconómicas en relación a los espacios verdes y cobertura de copa: un enfoque espacial aplicado a la ciudad de Cali, Colombia"/>
-              <w:format w:val=""/>
             </w:textInput>
           </w:ffData>
         </w:fldChar>
@@ -609,7 +608,6 @@
             <w:calcOnExit w:val="0"/>
             <w:textInput>
               <w:default w:val="Socioeconomic inequities in relation to access to green spaces and canopy cover: a spatial approach applied to the city of Cali, Colombia"/>
-              <w:format w:val=""/>
             </w:textInput>
           </w:ffData>
         </w:fldChar>
@@ -924,45 +922,6 @@
           <w:lang w:val="es-ES"/>
         </w:rPr>
       </w:pPr>
-      <w:bookmarkStart w:id="4" w:name="_GoBack"/>
-      <w:bookmarkEnd w:id="4"/>
-      <w:r>
-        <w:rPr>
-          <w:rFonts w:ascii="Arial" w:hAnsi="Arial" w:cs="Arial"/>
-          <w:color w:val="808080"/>
-          <w:szCs w:val="26"/>
-          <w:lang w:val="es-ES"/>
-        </w:rPr>
-        <w:t xml:space="preserve"> </w:t>
-      </w:r>
-      <w:r>
-        <w:rPr>
-          <w:rFonts w:ascii="Arial" w:hAnsi="Arial" w:cs="Arial"/>
-          <w:color w:val="808080"/>
-          <w:szCs w:val="26"/>
-          <w:lang w:val="es-ES"/>
-        </w:rPr>
-        <w:t>(indicado por oficina UNIGIS Salzburg)</w:t>
-      </w:r>
-    </w:p>
-    <w:p>
-      <w:pPr>
-        <w:pBdr>
-          <w:top w:val="single" w:sz="4" w:space="1" w:color="auto"/>
-          <w:left w:val="single" w:sz="4" w:space="4" w:color="auto"/>
-          <w:bottom w:val="single" w:sz="4" w:space="1" w:color="auto"/>
-          <w:right w:val="single" w:sz="4" w:space="4" w:color="auto"/>
-        </w:pBdr>
-        <w:spacing w:before="240"/>
-        <w:jc w:val="center"/>
-        <w:rPr>
-          <w:rFonts w:ascii="Arial" w:hAnsi="Arial" w:cs="Arial"/>
-          <w:color w:val="808080"/>
-          <w:sz w:val="26"/>
-          <w:szCs w:val="26"/>
-          <w:lang w:val="es-ES"/>
-        </w:rPr>
-      </w:pPr>
       <w:r>
         <w:rPr>
           <w:rFonts w:ascii="Arial" w:hAnsi="Arial" w:cs="Arial"/>
@@ -982,7 +941,7 @@
           </w:ffData>
         </w:fldChar>
       </w:r>
-      <w:bookmarkStart w:id="5" w:name="Text7"/>
+      <w:bookmarkStart w:id="4" w:name="Text7"/>
       <w:r>
         <w:rPr>
           <w:rFonts w:ascii="Arial" w:hAnsi="Arial" w:cs="Arial"/>
@@ -1033,7 +992,7 @@
         </w:rPr>
         <w:fldChar w:fldCharType="end"/>
       </w:r>
-      <w:bookmarkEnd w:id="5"/>
+      <w:bookmarkEnd w:id="4"/>
       <w:r>
         <w:rPr>
           <w:rFonts w:ascii="Arial" w:hAnsi="Arial" w:cs="Arial"/>
@@ -1058,12 +1017,12 @@
             <w:enabled/>
             <w:calcOnExit w:val="0"/>
             <w:textInput>
-              <w:default w:val="Marzo de 2018"/>
+              <w:default w:val="Junio de 2019"/>
             </w:textInput>
           </w:ffData>
         </w:fldChar>
       </w:r>
-      <w:bookmarkStart w:id="6" w:name="Text8"/>
+      <w:bookmarkStart w:id="5" w:name="Text8"/>
       <w:r>
         <w:rPr>
           <w:rFonts w:ascii="Arial" w:hAnsi="Arial" w:cs="Arial"/>
@@ -1102,7 +1061,7 @@
           <w:szCs w:val="26"/>
           <w:lang w:val="de-AT"/>
         </w:rPr>
-        <w:t>Marzo de 2018</w:t>
+        <w:t>Junio de 2019</w:t>
       </w:r>
       <w:r>
         <w:rPr>
@@ -1114,32 +1073,35 @@
         </w:rPr>
         <w:fldChar w:fldCharType="end"/>
       </w:r>
+      <w:bookmarkEnd w:id="5"/>
+    </w:p>
+    <w:p>
+      <w:pPr>
+        <w:pBdr>
+          <w:top w:val="single" w:sz="4" w:space="1" w:color="auto"/>
+          <w:left w:val="single" w:sz="4" w:space="4" w:color="auto"/>
+          <w:bottom w:val="single" w:sz="4" w:space="1" w:color="auto"/>
+          <w:right w:val="single" w:sz="4" w:space="4" w:color="auto"/>
+        </w:pBdr>
+        <w:spacing w:before="240"/>
+        <w:jc w:val="center"/>
+        <w:rPr>
+          <w:rFonts w:ascii="Arial" w:hAnsi="Arial" w:cs="Arial"/>
+          <w:color w:val="808080"/>
+          <w:sz w:val="26"/>
+          <w:szCs w:val="26"/>
+          <w:lang w:val="es-ES"/>
+        </w:rPr>
+      </w:pPr>
+      <w:bookmarkStart w:id="6" w:name="_GoBack"/>
       <w:bookmarkEnd w:id="6"/>
     </w:p>
-    <w:p>
-      <w:pPr>
-        <w:pBdr>
-          <w:top w:val="single" w:sz="4" w:space="1" w:color="auto"/>
-          <w:left w:val="single" w:sz="4" w:space="4" w:color="auto"/>
-          <w:bottom w:val="single" w:sz="4" w:space="1" w:color="auto"/>
-          <w:right w:val="single" w:sz="4" w:space="4" w:color="auto"/>
-        </w:pBdr>
-        <w:spacing w:before="240"/>
-        <w:jc w:val="center"/>
-        <w:rPr>
-          <w:rFonts w:ascii="Arial" w:hAnsi="Arial" w:cs="Arial"/>
-          <w:color w:val="808080"/>
-          <w:sz w:val="26"/>
-          <w:szCs w:val="26"/>
-          <w:lang w:val="es-ES"/>
-        </w:rPr>
-      </w:pPr>
-    </w:p>
     <w:sectPr>
-      <w:pgSz w:w="11906" w:h="16838" w:code="9"/>
+      <w:pgSz w:w="11900" w:h="16820" w:code="9"/>
       <w:pgMar w:top="1701" w:right="1701" w:bottom="1560" w:left="1701" w:header="709" w:footer="709" w:gutter="0"/>
       <w:cols w:space="708"/>
       <w:docGrid w:linePitch="360"/>
+      <w:printerSettings r:id="rId8"/>
     </w:sectPr>
   </w:body>
 </w:document>

</xml_diff>